<commit_message>
rapport + os + MapOut
début du rapport pour la section du rendu
amélioration de la détection de l’OS pour le ./configure
juste un problème de la fonction MapOut
</commit_message>
<xml_diff>
--- a/rapport/Rapport.docx
+++ b/rapport/Rapport.docx
@@ -973,155 +973,152 @@
         <w:t>sur la même carte.</w:t>
       </w:r>
     </w:p>
-    <w:p>
-      <w:bookmarkStart w:id="3" w:name="_GoBack"/>
+    <w:p/>
+    <w:p>
+      <w:pPr>
+        <w:rPr>
+          <w:u w:val="single"/>
+        </w:rPr>
+      </w:pPr>
+      <w:r>
+        <w:rPr>
+          <w:u w:val="single"/>
+        </w:rPr>
+        <w:t>Déroulement d’une partie</w:t>
+      </w:r>
+    </w:p>
+    <w:p>
+      <w:r>
+        <w:t xml:space="preserve">Au début de la partie la carte est </w:t>
+      </w:r>
+      <w:proofErr w:type="gramStart"/>
+      <w:r>
+        <w:t>généré</w:t>
+      </w:r>
+      <w:proofErr w:type="gramEnd"/>
+      <w:r>
+        <w:t>.</w:t>
+      </w:r>
+    </w:p>
+    <w:p>
+      <w:r>
+        <w:t>Au tour par tour, les joueurs contrôleront pendant deux minutes, dans l’ordre</w:t>
+      </w:r>
+      <w:r>
+        <w:t>,</w:t>
+      </w:r>
+      <w:r>
+        <w:t xml:space="preserve"> un membre de leur équipe</w:t>
+      </w:r>
+      <w:r>
+        <w:t>. Ce membre pou</w:t>
+      </w:r>
+      <w:r>
+        <w:t xml:space="preserve">rra alors lancer une capacité </w:t>
+      </w:r>
+      <w:r>
+        <w:t xml:space="preserve">du joueur </w:t>
+      </w:r>
+      <w:r>
+        <w:t>(</w:t>
+      </w:r>
+      <w:r>
+        <w:t xml:space="preserve">déplacement, tir </w:t>
+      </w:r>
+      <w:r>
+        <w:t>…)</w:t>
+      </w:r>
+      <w:r>
+        <w:t xml:space="preserve"> ce qui mettra fin à son tour</w:t>
+      </w:r>
+      <w:r>
+        <w:t>.</w:t>
+      </w:r>
+      <w:r>
+        <w:t xml:space="preserve"> </w:t>
+      </w:r>
+    </w:p>
+    <w:p/>
+    <w:p>
+      <w:pPr>
+        <w:rPr>
+          <w:u w:val="single"/>
+        </w:rPr>
+      </w:pPr>
+      <w:r>
+        <w:rPr>
+          <w:u w:val="single"/>
+        </w:rPr>
+        <w:t>Les personnages</w:t>
+      </w:r>
+    </w:p>
+    <w:p>
+      <w:r>
+        <w:t>Les dégâts subis peuvent provenir de joueur adverses mais aussi de membres de sa propre équipe (ou de sois même).</w:t>
+      </w:r>
+      <w:r>
+        <w:t xml:space="preserve"> </w:t>
+      </w:r>
+      <w:r>
+        <w:t>Les membres des équipes démarrent tous avec un capital de 100 points de vie et meurent lorsqu’ils arrivent à 0. Les membres peuvent aussi mourir de noyade quelque soit l’état de leur vie.</w:t>
+      </w:r>
+    </w:p>
+    <w:p/>
+    <w:p>
+      <w:pPr>
+        <w:rPr>
+          <w:u w:val="single"/>
+        </w:rPr>
+      </w:pPr>
+      <w:r>
+        <w:rPr>
+          <w:u w:val="single"/>
+        </w:rPr>
+        <w:t>Les capacités</w:t>
+      </w:r>
+    </w:p>
+    <w:p>
+      <w:r>
+        <w:t>Les ca</w:t>
+      </w:r>
+      <w:r>
+        <w:t>pacités sont propre</w:t>
+      </w:r>
+      <w:r>
+        <w:t>s</w:t>
+      </w:r>
+      <w:r>
+        <w:t xml:space="preserve"> au joueur (</w:t>
+      </w:r>
+      <w:r>
+        <w:t xml:space="preserve">partagées par tous les membres de </w:t>
+      </w:r>
+      <w:r>
+        <w:t>l’équipe)</w:t>
+      </w:r>
+      <w:r>
+        <w:t xml:space="preserve"> et ne se rech</w:t>
+      </w:r>
+      <w:r>
+        <w:t>argent pas au long de la partie.</w:t>
+      </w:r>
+      <w:r>
+        <w:t xml:space="preserve"> </w:t>
+      </w:r>
+      <w:r>
+        <w:t>Pour l’ensemble des armes, le joueur devra définir la puissance du tir ainsi que la direction de celui ci.</w:t>
+      </w:r>
+    </w:p>
+    <w:p/>
+    <w:p>
+      <w:pPr>
+        <w:pStyle w:val="Titre1"/>
+      </w:pPr>
+      <w:bookmarkStart w:id="3" w:name="_Toc431496625"/>
+      <w:r>
+        <w:t>Description et conception des états</w:t>
+      </w:r>
       <w:bookmarkEnd w:id="3"/>
-    </w:p>
-    <w:p>
-      <w:pPr>
-        <w:rPr>
-          <w:u w:val="single"/>
-        </w:rPr>
-      </w:pPr>
-      <w:r>
-        <w:rPr>
-          <w:u w:val="single"/>
-        </w:rPr>
-        <w:t>Déroulement d’une partie</w:t>
-      </w:r>
-    </w:p>
-    <w:p>
-      <w:r>
-        <w:t xml:space="preserve">Au début de la partie la carte est </w:t>
-      </w:r>
-      <w:proofErr w:type="gramStart"/>
-      <w:r>
-        <w:t>généré</w:t>
-      </w:r>
-      <w:proofErr w:type="gramEnd"/>
-      <w:r>
-        <w:t>.</w:t>
-      </w:r>
-    </w:p>
-    <w:p>
-      <w:r>
-        <w:t>Au tour par tour, les joueurs contrôleront pendant deux minutes, dans l’ordre</w:t>
-      </w:r>
-      <w:r>
-        <w:t>,</w:t>
-      </w:r>
-      <w:r>
-        <w:t xml:space="preserve"> un membre de leur équipe</w:t>
-      </w:r>
-      <w:r>
-        <w:t>. Ce membre pou</w:t>
-      </w:r>
-      <w:r>
-        <w:t xml:space="preserve">rra alors lancer une capacité </w:t>
-      </w:r>
-      <w:r>
-        <w:t xml:space="preserve">du joueur </w:t>
-      </w:r>
-      <w:r>
-        <w:t>(</w:t>
-      </w:r>
-      <w:r>
-        <w:t xml:space="preserve">déplacement, tir </w:t>
-      </w:r>
-      <w:r>
-        <w:t>…)</w:t>
-      </w:r>
-      <w:r>
-        <w:t xml:space="preserve"> ce qui mettra fin à son tour</w:t>
-      </w:r>
-      <w:r>
-        <w:t>.</w:t>
-      </w:r>
-      <w:r>
-        <w:t xml:space="preserve"> </w:t>
-      </w:r>
-    </w:p>
-    <w:p/>
-    <w:p>
-      <w:pPr>
-        <w:rPr>
-          <w:u w:val="single"/>
-        </w:rPr>
-      </w:pPr>
-      <w:r>
-        <w:rPr>
-          <w:u w:val="single"/>
-        </w:rPr>
-        <w:t>Les personnages</w:t>
-      </w:r>
-    </w:p>
-    <w:p>
-      <w:r>
-        <w:t>Les dégâts subis peuvent provenir de joueur adverses mais aussi de membres de sa propre équipe (ou de sois même).</w:t>
-      </w:r>
-      <w:r>
-        <w:t xml:space="preserve"> </w:t>
-      </w:r>
-      <w:r>
-        <w:t>Les membres des équipes démarrent tous avec un capital de 100 points de vie et meurent lorsqu’ils arrivent à 0. Les membres peuvent aussi mourir de noyade quelque soit l’état de leur vie.</w:t>
-      </w:r>
-    </w:p>
-    <w:p/>
-    <w:p>
-      <w:pPr>
-        <w:rPr>
-          <w:u w:val="single"/>
-        </w:rPr>
-      </w:pPr>
-      <w:r>
-        <w:rPr>
-          <w:u w:val="single"/>
-        </w:rPr>
-        <w:t>Les capacités</w:t>
-      </w:r>
-    </w:p>
-    <w:p>
-      <w:r>
-        <w:t>Les ca</w:t>
-      </w:r>
-      <w:r>
-        <w:t>pacités sont propre</w:t>
-      </w:r>
-      <w:r>
-        <w:t>s</w:t>
-      </w:r>
-      <w:r>
-        <w:t xml:space="preserve"> au joueur (</w:t>
-      </w:r>
-      <w:r>
-        <w:t xml:space="preserve">partagées par tous les membres de </w:t>
-      </w:r>
-      <w:r>
-        <w:t>l’équipe)</w:t>
-      </w:r>
-      <w:r>
-        <w:t xml:space="preserve"> et ne se rech</w:t>
-      </w:r>
-      <w:r>
-        <w:t>argent pas au long de la partie.</w:t>
-      </w:r>
-      <w:r>
-        <w:t xml:space="preserve"> </w:t>
-      </w:r>
-      <w:r>
-        <w:t>Pour l’ensemble des armes, le joueur devra définir la puissance du tir ainsi que la direction de celui ci.</w:t>
-      </w:r>
-    </w:p>
-    <w:p/>
-    <w:p>
-      <w:pPr>
-        <w:pStyle w:val="Titre1"/>
-      </w:pPr>
-      <w:bookmarkStart w:id="4" w:name="_Toc431496625"/>
-      <w:r>
-        <w:t>Description et conception des états</w:t>
-      </w:r>
-      <w:bookmarkEnd w:id="4"/>
     </w:p>
     <w:p>
       <w:pPr>
@@ -1159,11 +1156,11 @@
       <w:pPr>
         <w:pStyle w:val="Titre2"/>
       </w:pPr>
-      <w:bookmarkStart w:id="5" w:name="_Toc431496626"/>
+      <w:bookmarkStart w:id="4" w:name="_Toc431496626"/>
       <w:r>
         <w:t>Description des états</w:t>
       </w:r>
-      <w:bookmarkEnd w:id="5"/>
+      <w:bookmarkEnd w:id="4"/>
     </w:p>
     <w:p>
       <w:pPr>
@@ -1203,7 +1200,7 @@
           <w:rFonts w:ascii="MS Mincho" w:eastAsia="MS Mincho" w:hAnsi="MS Mincho" w:cs="MS Mincho"/>
         </w:rPr>
       </w:pPr>
-      <w:bookmarkStart w:id="6" w:name="_Toc431496627"/>
+      <w:bookmarkStart w:id="5" w:name="_Toc431496627"/>
       <w:r>
         <w:rPr>
           <w:rFonts w:ascii="MS Mincho" w:eastAsia="MS Mincho" w:hAnsi="MS Mincho" w:cs="MS Mincho"/>
@@ -1229,7 +1226,7 @@
         <w:t>  </w:t>
       </w:r>
-      <w:bookmarkEnd w:id="6"/>
+      <w:bookmarkEnd w:id="5"/>
     </w:p>
     <w:p/>
     <w:p>
@@ -1464,7 +1461,7 @@
           <w:rFonts w:ascii="MS Mincho" w:eastAsia="MS Mincho" w:hAnsi="MS Mincho" w:cs="MS Mincho"/>
         </w:rPr>
       </w:pPr>
-      <w:bookmarkStart w:id="7" w:name="_Toc431496628"/>
+      <w:bookmarkStart w:id="6" w:name="_Toc431496628"/>
       <w:r>
         <w:t>Etat des</w:t>
       </w:r>
@@ -1486,7 +1483,7 @@
         <w:t>  </w:t>
       </w:r>
-      <w:bookmarkEnd w:id="7"/>
+      <w:bookmarkEnd w:id="6"/>
     </w:p>
     <w:p/>
     <w:p>
@@ -1753,6 +1750,937 @@
       </w:pPr>
       <w:r>
         <w:t>Diagramme des classes d’état</w:t>
+      </w:r>
+    </w:p>
+    <w:p>
+      <w:pPr>
+        <w:spacing w:line="240" w:lineRule="auto"/>
+        <w:ind w:firstLine="0"/>
+        <w:jc w:val="left"/>
+      </w:pPr>
+      <w:r>
+        <w:br w:type="page"/>
+      </w:r>
+    </w:p>
+    <w:p>
+      <w:pPr>
+        <w:pStyle w:val="Titre1"/>
+      </w:pPr>
+      <w:r>
+        <w:t xml:space="preserve">Rendu : </w:t>
+      </w:r>
+      <w:r>
+        <w:t>Stratégie</w:t>
+      </w:r>
+      <w:r>
+        <w:t xml:space="preserve"> </w:t>
+      </w:r>
+      <w:r>
+        <w:t>et</w:t>
+      </w:r>
+      <w:r>
+        <w:t xml:space="preserve"> </w:t>
+      </w:r>
+      <w:r>
+        <w:t xml:space="preserve">Conception </w:t>
+      </w:r>
+    </w:p>
+    <w:p>
+      <w:pPr>
+        <w:widowControl w:val="0"/>
+        <w:autoSpaceDE w:val="0"/>
+        <w:autoSpaceDN w:val="0"/>
+        <w:adjustRightInd w:val="0"/>
+        <w:spacing w:after="240" w:line="280" w:lineRule="atLeast"/>
+        <w:ind w:firstLine="360"/>
+        <w:jc w:val="left"/>
+        <w:rPr>
+          <w:rFonts w:ascii="Times" w:hAnsi="Times" w:cs="Times"/>
+          <w:sz w:val="18"/>
+          <w:szCs w:val="18"/>
+        </w:rPr>
+      </w:pPr>
+      <w:r>
+        <w:rPr>
+          <w:rFonts w:ascii="Times" w:hAnsi="Times" w:cs="Times"/>
+          <w:i/>
+          <w:iCs/>
+          <w:sz w:val="18"/>
+          <w:szCs w:val="18"/>
+        </w:rPr>
+        <w:t xml:space="preserve">Présentez ici la stratégie générale que vous comptez suivre pour rendre un état. Cela doit tenir compte des problématiques de synchronisation entre les changements d'états et la vitesse d'affichage à l'écran. Puis, lorsque vous serez rendu à la partie client/serveur, expliquez comment vous aller gérer les problèmes liés à la latence. Après cette description, présentez la conception logicielle. Pour celle-ci, il est fortement recommandé de former une première partie indépendante de toute librairie graphique, puis de présenter d'autres parties qui l'implémente pour une librairie particulière. Enfin, toutes les classes de la première partie doivent avoir pour unique dépendance les classes d'état de la section précédente. </w:t>
+      </w:r>
+    </w:p>
+    <w:p/>
+    <w:p>
+      <w:pPr>
+        <w:pStyle w:val="Titre2"/>
+      </w:pPr>
+      <w:r>
+        <w:t xml:space="preserve">Stratégie de rendu d'un état </w:t>
+      </w:r>
+    </w:p>
+    <w:p>
+      <w:r>
+        <w:t xml:space="preserve">Nous avons décidé dans cette partie de travaillé avec </w:t>
+      </w:r>
+      <w:r>
+        <w:t>trois plan bas niveau et une image de fond. Ces trois plans se recoupent les uns sur les autres, ce qui nous permettra de faire des calques et d’afficher les informations les plus importantes au premiers plan.</w:t>
+      </w:r>
+    </w:p>
+    <w:p>
+      <w:r>
+        <w:t>Pour éviter une surcharge du CPU, nous allons travailler avec des tuiles que la carte graphique devra aller chercher sur une seule image par plan.</w:t>
+      </w:r>
+    </w:p>
+    <w:p>
+      <w:pPr>
+        <w:ind w:firstLine="0"/>
+      </w:pPr>
+      <w:r>
+        <w:t>Le premier plan représentera le terrain de la map</w:t>
+      </w:r>
+      <w:r>
+        <w:t>pe</w:t>
+      </w:r>
+      <w:r>
+        <w:t xml:space="preserve"> (eau, terre, roche…).</w:t>
+      </w:r>
+    </w:p>
+    <w:p>
+      <w:pPr>
+        <w:spacing w:line="240" w:lineRule="auto"/>
+        <w:ind w:firstLine="0"/>
+        <w:rPr>
+          <w:rFonts w:ascii="Times New Roman" w:hAnsi="Times New Roman" w:cs="Times New Roman"/>
+          <w:lang w:eastAsia="fr-FR"/>
+        </w:rPr>
+      </w:pPr>
+      <w:r>
+        <w:rPr>
+          <w:rFonts w:ascii="Calibri" w:hAnsi="Calibri" w:cs="Times New Roman"/>
+          <w:color w:val="000000"/>
+          <w:lang w:eastAsia="fr-FR"/>
+        </w:rPr>
+        <w:t xml:space="preserve">Le second, qui lui sera ajouté sur le premier, représentera les </w:t>
+      </w:r>
+      <w:proofErr w:type="spellStart"/>
+      <w:r>
+        <w:rPr>
+          <w:rFonts w:ascii="Calibri" w:hAnsi="Calibri" w:cs="Times New Roman"/>
+          <w:color w:val="000000"/>
+          <w:lang w:eastAsia="fr-FR"/>
+        </w:rPr>
+        <w:t>worms</w:t>
+      </w:r>
+      <w:proofErr w:type="spellEnd"/>
+      <w:r>
+        <w:rPr>
+          <w:rFonts w:ascii="Calibri" w:hAnsi="Calibri" w:cs="Times New Roman"/>
+          <w:color w:val="000000"/>
+          <w:lang w:eastAsia="fr-FR"/>
+        </w:rPr>
+        <w:t xml:space="preserve"> ainsi que leur point de vie à chacun.</w:t>
+      </w:r>
+    </w:p>
+    <w:p>
+      <w:pPr>
+        <w:spacing w:line="240" w:lineRule="auto"/>
+        <w:ind w:firstLine="0"/>
+        <w:jc w:val="left"/>
+        <w:rPr>
+          <w:rFonts w:ascii="Times New Roman" w:eastAsia="Times New Roman" w:hAnsi="Times New Roman" w:cs="Times New Roman"/>
+          <w:lang w:eastAsia="fr-FR"/>
+        </w:rPr>
+      </w:pPr>
+      <w:r>
+        <w:rPr>
+          <w:rFonts w:ascii="Calibri" w:eastAsia="Times New Roman" w:hAnsi="Calibri" w:cs="Times New Roman"/>
+          <w:color w:val="000000"/>
+          <w:lang w:eastAsia="fr-FR"/>
+        </w:rPr>
+        <w:t>Pour finir le troisième qui lui représentera la vie globale restante de tous les joueurs ainsi que le menu.</w:t>
+      </w:r>
+    </w:p>
+    <w:p>
+      <w:pPr>
+        <w:ind w:firstLine="0"/>
+        <w:jc w:val="center"/>
+      </w:pPr>
+      <w:r>
+        <w:rPr>
+          <w:noProof/>
+          <w:lang w:eastAsia="fr-FR"/>
+        </w:rPr>
+        <mc:AlternateContent>
+          <mc:Choice Requires="wps">
+            <w:drawing>
+              <wp:anchor distT="0" distB="0" distL="114300" distR="114300" simplePos="0" relativeHeight="251663360" behindDoc="0" locked="0" layoutInCell="1" allowOverlap="1" wp14:anchorId="04DDE231" wp14:editId="46D845E0">
+                <wp:simplePos x="0" y="0"/>
+                <wp:positionH relativeFrom="column">
+                  <wp:posOffset>2118995</wp:posOffset>
+                </wp:positionH>
+                <wp:positionV relativeFrom="paragraph">
+                  <wp:posOffset>62865</wp:posOffset>
+                </wp:positionV>
+                <wp:extent cx="1943100" cy="1143000"/>
+                <wp:effectExtent l="0" t="0" r="38100" b="25400"/>
+                <wp:wrapThrough wrapText="bothSides">
+                  <wp:wrapPolygon edited="0">
+                    <wp:start x="0" y="0"/>
+                    <wp:lineTo x="0" y="21600"/>
+                    <wp:lineTo x="21741" y="21600"/>
+                    <wp:lineTo x="21741" y="0"/>
+                    <wp:lineTo x="0" y="0"/>
+                  </wp:wrapPolygon>
+                </wp:wrapThrough>
+                <wp:docPr id="5" name="Rectangle 5"/>
+                <wp:cNvGraphicFramePr/>
+                <a:graphic xmlns:a="http://schemas.openxmlformats.org/drawingml/2006/main">
+                  <a:graphicData uri="http://schemas.microsoft.com/office/word/2010/wordprocessingShape">
+                    <wps:wsp>
+                      <wps:cNvSpPr/>
+                      <wps:spPr>
+                        <a:xfrm>
+                          <a:off x="0" y="0"/>
+                          <a:ext cx="1943100" cy="1143000"/>
+                        </a:xfrm>
+                        <a:prstGeom prst="rect">
+                          <a:avLst/>
+                        </a:prstGeom>
+                        <a:solidFill>
+                          <a:schemeClr val="accent4">
+                            <a:lumMod val="40000"/>
+                            <a:lumOff val="60000"/>
+                          </a:schemeClr>
+                        </a:solidFill>
+                      </wps:spPr>
+                      <wps:style>
+                        <a:lnRef idx="2">
+                          <a:schemeClr val="accent1">
+                            <a:shade val="50000"/>
+                          </a:schemeClr>
+                        </a:lnRef>
+                        <a:fillRef idx="1">
+                          <a:schemeClr val="accent1"/>
+                        </a:fillRef>
+                        <a:effectRef idx="0">
+                          <a:schemeClr val="accent1"/>
+                        </a:effectRef>
+                        <a:fontRef idx="minor">
+                          <a:schemeClr val="lt1"/>
+                        </a:fontRef>
+                      </wps:style>
+                      <wps:bodyPr rot="0" spcFirstLastPara="0" vertOverflow="overflow" horzOverflow="overflow" vert="horz" wrap="square" lIns="91440" tIns="45720" rIns="91440" bIns="45720" numCol="1" spcCol="0" rtlCol="0" fromWordArt="0" anchor="ctr" anchorCtr="0" forceAA="0" compatLnSpc="1">
+                        <a:prstTxWarp prst="textNoShape">
+                          <a:avLst/>
+                        </a:prstTxWarp>
+                        <a:noAutofit/>
+                      </wps:bodyPr>
+                    </wps:wsp>
+                  </a:graphicData>
+                </a:graphic>
+              </wp:anchor>
+            </w:drawing>
+          </mc:Choice>
+          <mc:Fallback>
+            <w:pict>
+              <v:rect w14:anchorId="0504D72C" id="Rectangle_x0020_5" o:spid="_x0000_s1026" style="position:absolute;margin-left:166.85pt;margin-top:4.95pt;width:153pt;height:90pt;z-index:251663360;visibility:visible;mso-wrap-style:square;mso-wrap-distance-left:9pt;mso-wrap-distance-top:0;mso-wrap-distance-right:9pt;mso-wrap-distance-bottom:0;mso-position-horizontal:absolute;mso-position-horizontal-relative:text;mso-position-vertical:absolute;mso-position-vertical-relative:text;v-text-anchor:middle" o:gfxdata="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" fillcolor="#ffe599 [1303]" strokecolor="#1f4d78 [1604]" strokeweight="1pt">
+                <w10:wrap type="through"/>
+              </v:rect>
+            </w:pict>
+          </mc:Fallback>
+        </mc:AlternateContent>
+      </w:r>
+    </w:p>
+    <w:p>
+      <w:pPr>
+        <w:ind w:firstLine="0"/>
+        <w:jc w:val="center"/>
+      </w:pPr>
+      <w:bookmarkStart w:id="7" w:name="_GoBack"/>
+      <w:bookmarkEnd w:id="7"/>
+      <w:r>
+        <w:rPr>
+          <w:noProof/>
+          <w:lang w:eastAsia="fr-FR"/>
+        </w:rPr>
+        <mc:AlternateContent>
+          <mc:Choice Requires="wps">
+            <w:drawing>
+              <wp:anchor distT="0" distB="0" distL="114300" distR="114300" simplePos="0" relativeHeight="251673600" behindDoc="0" locked="0" layoutInCell="1" allowOverlap="1" wp14:anchorId="3E01419B" wp14:editId="7C632444">
+                <wp:simplePos x="0" y="0"/>
+                <wp:positionH relativeFrom="column">
+                  <wp:posOffset>4176395</wp:posOffset>
+                </wp:positionH>
+                <wp:positionV relativeFrom="paragraph">
+                  <wp:posOffset>1155700</wp:posOffset>
+                </wp:positionV>
+                <wp:extent cx="1428750" cy="345440"/>
+                <wp:effectExtent l="0" t="0" r="0" b="10160"/>
+                <wp:wrapSquare wrapText="bothSides"/>
+                <wp:docPr id="11" name="Zone de texte 11"/>
+                <wp:cNvGraphicFramePr/>
+                <a:graphic xmlns:a="http://schemas.openxmlformats.org/drawingml/2006/main">
+                  <a:graphicData uri="http://schemas.microsoft.com/office/word/2010/wordprocessingShape">
+                    <wps:wsp>
+                      <wps:cNvSpPr txBox="1"/>
+                      <wps:spPr>
+                        <a:xfrm>
+                          <a:off x="0" y="0"/>
+                          <a:ext cx="1428750" cy="345440"/>
+                        </a:xfrm>
+                        <a:prstGeom prst="rect">
+                          <a:avLst/>
+                        </a:prstGeom>
+                        <a:noFill/>
+                        <a:ln>
+                          <a:noFill/>
+                        </a:ln>
+                        <a:effectLst/>
+                      </wps:spPr>
+                      <wps:style>
+                        <a:lnRef idx="0">
+                          <a:schemeClr val="accent1"/>
+                        </a:lnRef>
+                        <a:fillRef idx="0">
+                          <a:schemeClr val="accent1"/>
+                        </a:fillRef>
+                        <a:effectRef idx="0">
+                          <a:schemeClr val="accent1"/>
+                        </a:effectRef>
+                        <a:fontRef idx="minor">
+                          <a:schemeClr val="dk1"/>
+                        </a:fontRef>
+                      </wps:style>
+                      <wps:txbx>
+                        <w:txbxContent>
+                          <w:p>
+                            <w:r>
+                              <w:t>Premier</w:t>
+                            </w:r>
+                            <w:r>
+                              <w:t xml:space="preserve"> plan</w:t>
+                            </w:r>
+                          </w:p>
+                        </w:txbxContent>
+                      </wps:txbx>
+                      <wps:bodyPr rot="0" spcFirstLastPara="0" vertOverflow="overflow" horzOverflow="overflow" vert="horz" wrap="none" lIns="91440" tIns="45720" rIns="91440" bIns="45720" numCol="1" spcCol="0" rtlCol="0" fromWordArt="0" anchor="t" anchorCtr="0" forceAA="0" compatLnSpc="1">
+                        <a:prstTxWarp prst="textNoShape">
+                          <a:avLst/>
+                        </a:prstTxWarp>
+                        <a:noAutofit/>
+                      </wps:bodyPr>
+                    </wps:wsp>
+                  </a:graphicData>
+                </a:graphic>
+                <wp14:sizeRelV relativeFrom="margin">
+                  <wp14:pctHeight>0</wp14:pctHeight>
+                </wp14:sizeRelV>
+              </wp:anchor>
+            </w:drawing>
+          </mc:Choice>
+          <mc:Fallback>
+            <w:pict>
+              <v:shapetype w14:anchorId="3E01419B" id="_x0000_t202" coordsize="21600,21600" o:spt="202" path="m0,0l0,21600,21600,21600,21600,0xe">
+                <v:stroke joinstyle="miter"/>
+                <v:path gradientshapeok="t" o:connecttype="rect"/>
+              </v:shapetype>
+              <v:shape id="Zone_x0020_de_x0020_texte_x0020_11" o:spid="_x0000_s1026" type="#_x0000_t202" style="position:absolute;left:0;text-align:left;margin-left:328.85pt;margin-top:91pt;width:112.5pt;height:27.2pt;z-index:251673600;visibility:visible;mso-wrap-style:none;mso-height-percent:0;mso-wrap-distance-left:9pt;mso-wrap-distance-top:0;mso-wrap-distance-right:9pt;mso-wrap-distance-bottom:0;mso-position-horizontal:absolute;mso-position-horizontal-relative:text;mso-position-vertical:absolute;mso-position-vertical-relative:text;mso-height-percent:0;mso-height-relative:margin;v-text-anchor:top" o:gfxdata="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" filled="f" stroked="f">
+                <v:textbox>
+                  <w:txbxContent>
+                    <w:p>
+                      <w:r>
+                        <w:t>Premier</w:t>
+                      </w:r>
+                      <w:r>
+                        <w:t xml:space="preserve"> plan</w:t>
+                      </w:r>
+                    </w:p>
+                  </w:txbxContent>
+                </v:textbox>
+                <w10:wrap type="square"/>
+              </v:shape>
+            </w:pict>
+          </mc:Fallback>
+        </mc:AlternateContent>
+      </w:r>
+      <w:r>
+        <w:rPr>
+          <w:noProof/>
+          <w:lang w:eastAsia="fr-FR"/>
+        </w:rPr>
+        <mc:AlternateContent>
+          <mc:Choice Requires="wps">
+            <w:drawing>
+              <wp:anchor distT="0" distB="0" distL="114300" distR="114300" simplePos="0" relativeHeight="251671552" behindDoc="0" locked="0" layoutInCell="1" allowOverlap="1" wp14:anchorId="68BAC8A0" wp14:editId="3700C2DC">
+                <wp:simplePos x="0" y="0"/>
+                <wp:positionH relativeFrom="column">
+                  <wp:posOffset>4176395</wp:posOffset>
+                </wp:positionH>
+                <wp:positionV relativeFrom="paragraph">
+                  <wp:posOffset>812800</wp:posOffset>
+                </wp:positionV>
+                <wp:extent cx="1559560" cy="345440"/>
+                <wp:effectExtent l="0" t="0" r="0" b="10160"/>
+                <wp:wrapSquare wrapText="bothSides"/>
+                <wp:docPr id="10" name="Zone de texte 10"/>
+                <wp:cNvGraphicFramePr/>
+                <a:graphic xmlns:a="http://schemas.openxmlformats.org/drawingml/2006/main">
+                  <a:graphicData uri="http://schemas.microsoft.com/office/word/2010/wordprocessingShape">
+                    <wps:wsp>
+                      <wps:cNvSpPr txBox="1"/>
+                      <wps:spPr>
+                        <a:xfrm>
+                          <a:off x="0" y="0"/>
+                          <a:ext cx="1559560" cy="345440"/>
+                        </a:xfrm>
+                        <a:prstGeom prst="rect">
+                          <a:avLst/>
+                        </a:prstGeom>
+                        <a:noFill/>
+                        <a:ln>
+                          <a:noFill/>
+                        </a:ln>
+                        <a:effectLst/>
+                      </wps:spPr>
+                      <wps:style>
+                        <a:lnRef idx="0">
+                          <a:schemeClr val="accent1"/>
+                        </a:lnRef>
+                        <a:fillRef idx="0">
+                          <a:schemeClr val="accent1"/>
+                        </a:fillRef>
+                        <a:effectRef idx="0">
+                          <a:schemeClr val="accent1"/>
+                        </a:effectRef>
+                        <a:fontRef idx="minor">
+                          <a:schemeClr val="dk1"/>
+                        </a:fontRef>
+                      </wps:style>
+                      <wps:txbx>
+                        <w:txbxContent>
+                          <w:p>
+                            <w:r>
+                              <w:t>Deuxième</w:t>
+                            </w:r>
+                            <w:r>
+                              <w:t xml:space="preserve"> plan</w:t>
+                            </w:r>
+                          </w:p>
+                        </w:txbxContent>
+                      </wps:txbx>
+                      <wps:bodyPr rot="0" spcFirstLastPara="0" vertOverflow="overflow" horzOverflow="overflow" vert="horz" wrap="none" lIns="91440" tIns="45720" rIns="91440" bIns="45720" numCol="1" spcCol="0" rtlCol="0" fromWordArt="0" anchor="t" anchorCtr="0" forceAA="0" compatLnSpc="1">
+                        <a:prstTxWarp prst="textNoShape">
+                          <a:avLst/>
+                        </a:prstTxWarp>
+                        <a:noAutofit/>
+                      </wps:bodyPr>
+                    </wps:wsp>
+                  </a:graphicData>
+                </a:graphic>
+                <wp14:sizeRelV relativeFrom="margin">
+                  <wp14:pctHeight>0</wp14:pctHeight>
+                </wp14:sizeRelV>
+              </wp:anchor>
+            </w:drawing>
+          </mc:Choice>
+          <mc:Fallback>
+            <w:pict>
+              <v:shape w14:anchorId="68BAC8A0" id="Zone_x0020_de_x0020_texte_x0020_10" o:spid="_x0000_s1027" type="#_x0000_t202" style="position:absolute;left:0;text-align:left;margin-left:328.85pt;margin-top:64pt;width:122.8pt;height:27.2pt;z-index:251671552;visibility:visible;mso-wrap-style:none;mso-height-percent:0;mso-wrap-distance-left:9pt;mso-wrap-distance-top:0;mso-wrap-distance-right:9pt;mso-wrap-distance-bottom:0;mso-position-horizontal:absolute;mso-position-horizontal-relative:text;mso-position-vertical:absolute;mso-position-vertical-relative:text;mso-height-percent:0;mso-height-relative:margin;v-text-anchor:top" o:gfxdata="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" filled="f" stroked="f">
+                <v:textbox>
+                  <w:txbxContent>
+                    <w:p>
+                      <w:r>
+                        <w:t>Deuxième</w:t>
+                      </w:r>
+                      <w:r>
+                        <w:t xml:space="preserve"> plan</w:t>
+                      </w:r>
+                    </w:p>
+                  </w:txbxContent>
+                </v:textbox>
+                <w10:wrap type="square"/>
+              </v:shape>
+            </w:pict>
+          </mc:Fallback>
+        </mc:AlternateContent>
+      </w:r>
+      <w:r>
+        <w:rPr>
+          <w:noProof/>
+          <w:lang w:eastAsia="fr-FR"/>
+        </w:rPr>
+        <mc:AlternateContent>
+          <mc:Choice Requires="wps">
+            <w:drawing>
+              <wp:anchor distT="0" distB="0" distL="114300" distR="114300" simplePos="0" relativeHeight="251669504" behindDoc="0" locked="0" layoutInCell="1" allowOverlap="1" wp14:anchorId="71EA88C1" wp14:editId="6B50E6F3">
+                <wp:simplePos x="0" y="0"/>
+                <wp:positionH relativeFrom="column">
+                  <wp:posOffset>4180205</wp:posOffset>
+                </wp:positionH>
+                <wp:positionV relativeFrom="paragraph">
+                  <wp:posOffset>356235</wp:posOffset>
+                </wp:positionV>
+                <wp:extent cx="1546225" cy="345440"/>
+                <wp:effectExtent l="0" t="0" r="0" b="10160"/>
+                <wp:wrapSquare wrapText="bothSides"/>
+                <wp:docPr id="9" name="Zone de texte 9"/>
+                <wp:cNvGraphicFramePr/>
+                <a:graphic xmlns:a="http://schemas.openxmlformats.org/drawingml/2006/main">
+                  <a:graphicData uri="http://schemas.microsoft.com/office/word/2010/wordprocessingShape">
+                    <wps:wsp>
+                      <wps:cNvSpPr txBox="1"/>
+                      <wps:spPr>
+                        <a:xfrm>
+                          <a:off x="0" y="0"/>
+                          <a:ext cx="1546225" cy="345440"/>
+                        </a:xfrm>
+                        <a:prstGeom prst="rect">
+                          <a:avLst/>
+                        </a:prstGeom>
+                        <a:noFill/>
+                        <a:ln>
+                          <a:noFill/>
+                        </a:ln>
+                        <a:effectLst/>
+                      </wps:spPr>
+                      <wps:style>
+                        <a:lnRef idx="0">
+                          <a:schemeClr val="accent1"/>
+                        </a:lnRef>
+                        <a:fillRef idx="0">
+                          <a:schemeClr val="accent1"/>
+                        </a:fillRef>
+                        <a:effectRef idx="0">
+                          <a:schemeClr val="accent1"/>
+                        </a:effectRef>
+                        <a:fontRef idx="minor">
+                          <a:schemeClr val="dk1"/>
+                        </a:fontRef>
+                      </wps:style>
+                      <wps:txbx>
+                        <w:txbxContent>
+                          <w:p>
+                            <w:r>
+                              <w:t>Troisième plan</w:t>
+                            </w:r>
+                          </w:p>
+                        </w:txbxContent>
+                      </wps:txbx>
+                      <wps:bodyPr rot="0" spcFirstLastPara="0" vertOverflow="overflow" horzOverflow="overflow" vert="horz" wrap="none" lIns="91440" tIns="45720" rIns="91440" bIns="45720" numCol="1" spcCol="0" rtlCol="0" fromWordArt="0" anchor="t" anchorCtr="0" forceAA="0" compatLnSpc="1">
+                        <a:prstTxWarp prst="textNoShape">
+                          <a:avLst/>
+                        </a:prstTxWarp>
+                        <a:noAutofit/>
+                      </wps:bodyPr>
+                    </wps:wsp>
+                  </a:graphicData>
+                </a:graphic>
+                <wp14:sizeRelV relativeFrom="margin">
+                  <wp14:pctHeight>0</wp14:pctHeight>
+                </wp14:sizeRelV>
+              </wp:anchor>
+            </w:drawing>
+          </mc:Choice>
+          <mc:Fallback>
+            <w:pict>
+              <v:shape w14:anchorId="71EA88C1" id="Zone_x0020_de_x0020_texte_x0020_9" o:spid="_x0000_s1028" type="#_x0000_t202" style="position:absolute;left:0;text-align:left;margin-left:329.15pt;margin-top:28.05pt;width:121.75pt;height:27.2pt;z-index:251669504;visibility:visible;mso-wrap-style:none;mso-height-percent:0;mso-wrap-distance-left:9pt;mso-wrap-distance-top:0;mso-wrap-distance-right:9pt;mso-wrap-distance-bottom:0;mso-position-horizontal:absolute;mso-position-horizontal-relative:text;mso-position-vertical:absolute;mso-position-vertical-relative:text;mso-height-percent:0;mso-height-relative:margin;v-text-anchor:top" o:gfxdata="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" filled="f" stroked="f">
+                <v:textbox>
+                  <w:txbxContent>
+                    <w:p>
+                      <w:r>
+                        <w:t>Troisième plan</w:t>
+                      </w:r>
+                    </w:p>
+                  </w:txbxContent>
+                </v:textbox>
+                <w10:wrap type="square"/>
+              </v:shape>
+            </w:pict>
+          </mc:Fallback>
+        </mc:AlternateContent>
+      </w:r>
+      <w:r>
+        <w:rPr>
+          <w:noProof/>
+          <w:lang w:eastAsia="fr-FR"/>
+        </w:rPr>
+        <mc:AlternateContent>
+          <mc:Choice Requires="wps">
+            <w:drawing>
+              <wp:anchor distT="0" distB="0" distL="114300" distR="114300" simplePos="0" relativeHeight="251668480" behindDoc="0" locked="0" layoutInCell="1" allowOverlap="1" wp14:anchorId="51E470AF" wp14:editId="1666A146">
+                <wp:simplePos x="0" y="0"/>
+                <wp:positionH relativeFrom="column">
+                  <wp:posOffset>3380740</wp:posOffset>
+                </wp:positionH>
+                <wp:positionV relativeFrom="paragraph">
+                  <wp:posOffset>1384935</wp:posOffset>
+                </wp:positionV>
+                <wp:extent cx="1257820" cy="0"/>
+                <wp:effectExtent l="25400" t="76200" r="0" b="101600"/>
+                <wp:wrapNone/>
+                <wp:docPr id="8" name="Connecteur droit avec flèche 8"/>
+                <wp:cNvGraphicFramePr/>
+                <a:graphic xmlns:a="http://schemas.openxmlformats.org/drawingml/2006/main">
+                  <a:graphicData uri="http://schemas.microsoft.com/office/word/2010/wordprocessingShape">
+                    <wps:wsp>
+                      <wps:cNvCnPr/>
+                      <wps:spPr>
+                        <a:xfrm flipH="1" flipV="1">
+                          <a:off x="0" y="0"/>
+                          <a:ext cx="1257820" cy="0"/>
+                        </a:xfrm>
+                        <a:prstGeom prst="straightConnector1">
+                          <a:avLst/>
+                        </a:prstGeom>
+                        <a:ln>
+                          <a:tailEnd type="triangle"/>
+                        </a:ln>
+                      </wps:spPr>
+                      <wps:style>
+                        <a:lnRef idx="1">
+                          <a:schemeClr val="accent1"/>
+                        </a:lnRef>
+                        <a:fillRef idx="0">
+                          <a:schemeClr val="accent1"/>
+                        </a:fillRef>
+                        <a:effectRef idx="0">
+                          <a:schemeClr val="accent1"/>
+                        </a:effectRef>
+                        <a:fontRef idx="minor">
+                          <a:schemeClr val="tx1"/>
+                        </a:fontRef>
+                      </wps:style>
+                      <wps:bodyPr/>
+                    </wps:wsp>
+                  </a:graphicData>
+                </a:graphic>
+                <wp14:sizeRelH relativeFrom="margin">
+                  <wp14:pctWidth>0</wp14:pctWidth>
+                </wp14:sizeRelH>
+                <wp14:sizeRelV relativeFrom="margin">
+                  <wp14:pctHeight>0</wp14:pctHeight>
+                </wp14:sizeRelV>
+              </wp:anchor>
+            </w:drawing>
+          </mc:Choice>
+          <mc:Fallback>
+            <w:pict>
+              <v:shapetype w14:anchorId="61101215" id="_x0000_t32" coordsize="21600,21600" o:spt="32" o:oned="t" path="m0,0l21600,21600e" filled="f">
+                <v:path arrowok="t" fillok="f" o:connecttype="none"/>
+                <o:lock v:ext="edit" shapetype="t"/>
+              </v:shapetype>
+              <v:shape id="Connecteur_x0020_droit_x0020_avec_x0020_fl_x00e8_che_x0020_8" o:spid="_x0000_s1026" type="#_x0000_t32" style="position:absolute;margin-left:266.2pt;margin-top:109.05pt;width:99.05pt;height:0;flip:x y;z-index:251668480;visibility:visible;mso-wrap-style:square;mso-width-percent:0;mso-height-percent:0;mso-wrap-distance-left:9pt;mso-wrap-distance-top:0;mso-wrap-distance-right:9pt;mso-wrap-distance-bottom:0;mso-position-horizontal:absolute;mso-position-horizontal-relative:text;mso-position-vertical:absolute;mso-position-vertical-relative:text;mso-width-percent:0;mso-height-percent:0;mso-width-relative:margin;mso-height-relative:margin" o:gfxdata="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" strokecolor="#5b9bd5 [3204]" strokeweight=".5pt">
+                <v:stroke endarrow="block" joinstyle="miter"/>
+              </v:shape>
+            </w:pict>
+          </mc:Fallback>
+        </mc:AlternateContent>
+      </w:r>
+      <w:r>
+        <w:rPr>
+          <w:noProof/>
+          <w:lang w:eastAsia="fr-FR"/>
+        </w:rPr>
+        <mc:AlternateContent>
+          <mc:Choice Requires="wps">
+            <w:drawing>
+              <wp:anchor distT="0" distB="0" distL="114300" distR="114300" simplePos="0" relativeHeight="251666432" behindDoc="0" locked="0" layoutInCell="1" allowOverlap="1" wp14:anchorId="5B12194F" wp14:editId="4B3E931E">
+                <wp:simplePos x="0" y="0"/>
+                <wp:positionH relativeFrom="column">
+                  <wp:posOffset>3723640</wp:posOffset>
+                </wp:positionH>
+                <wp:positionV relativeFrom="paragraph">
+                  <wp:posOffset>1024890</wp:posOffset>
+                </wp:positionV>
+                <wp:extent cx="914920" cy="0"/>
+                <wp:effectExtent l="25400" t="76200" r="0" b="101600"/>
+                <wp:wrapNone/>
+                <wp:docPr id="7" name="Connecteur droit avec flèche 7"/>
+                <wp:cNvGraphicFramePr/>
+                <a:graphic xmlns:a="http://schemas.openxmlformats.org/drawingml/2006/main">
+                  <a:graphicData uri="http://schemas.microsoft.com/office/word/2010/wordprocessingShape">
+                    <wps:wsp>
+                      <wps:cNvCnPr/>
+                      <wps:spPr>
+                        <a:xfrm flipH="1" flipV="1">
+                          <a:off x="0" y="0"/>
+                          <a:ext cx="914920" cy="0"/>
+                        </a:xfrm>
+                        <a:prstGeom prst="straightConnector1">
+                          <a:avLst/>
+                        </a:prstGeom>
+                        <a:ln>
+                          <a:tailEnd type="triangle"/>
+                        </a:ln>
+                      </wps:spPr>
+                      <wps:style>
+                        <a:lnRef idx="1">
+                          <a:schemeClr val="accent1"/>
+                        </a:lnRef>
+                        <a:fillRef idx="0">
+                          <a:schemeClr val="accent1"/>
+                        </a:fillRef>
+                        <a:effectRef idx="0">
+                          <a:schemeClr val="accent1"/>
+                        </a:effectRef>
+                        <a:fontRef idx="minor">
+                          <a:schemeClr val="tx1"/>
+                        </a:fontRef>
+                      </wps:style>
+                      <wps:bodyPr/>
+                    </wps:wsp>
+                  </a:graphicData>
+                </a:graphic>
+                <wp14:sizeRelH relativeFrom="margin">
+                  <wp14:pctWidth>0</wp14:pctWidth>
+                </wp14:sizeRelH>
+                <wp14:sizeRelV relativeFrom="margin">
+                  <wp14:pctHeight>0</wp14:pctHeight>
+                </wp14:sizeRelV>
+              </wp:anchor>
+            </w:drawing>
+          </mc:Choice>
+          <mc:Fallback>
+            <w:pict>
+              <v:shape w14:anchorId="0AACE7AB" id="Connecteur_x0020_droit_x0020_avec_x0020_fl_x00e8_che_x0020_7" o:spid="_x0000_s1026" type="#_x0000_t32" style="position:absolute;margin-left:293.2pt;margin-top:80.7pt;width:72.05pt;height:0;flip:x y;z-index:251666432;visibility:visible;mso-wrap-style:square;mso-width-percent:0;mso-height-percent:0;mso-wrap-distance-left:9pt;mso-wrap-distance-top:0;mso-wrap-distance-right:9pt;mso-wrap-distance-bottom:0;mso-position-horizontal:absolute;mso-position-horizontal-relative:text;mso-position-vertical:absolute;mso-position-vertical-relative:text;mso-width-percent:0;mso-height-percent:0;mso-width-relative:margin;mso-height-relative:margin" o:gfxdata="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" strokecolor="#5b9bd5 [3204]" strokeweight=".5pt">
+                <v:stroke endarrow="block" joinstyle="miter"/>
+              </v:shape>
+            </w:pict>
+          </mc:Fallback>
+        </mc:AlternateContent>
+      </w:r>
+      <w:r>
+        <w:rPr>
+          <w:noProof/>
+          <w:lang w:eastAsia="fr-FR"/>
+        </w:rPr>
+        <mc:AlternateContent>
+          <mc:Choice Requires="wps">
+            <w:drawing>
+              <wp:anchor distT="0" distB="0" distL="114300" distR="114300" simplePos="0" relativeHeight="251664384" behindDoc="0" locked="0" layoutInCell="1" allowOverlap="1" wp14:anchorId="1F1E6A7E" wp14:editId="16BEC94A">
+                <wp:simplePos x="0" y="0"/>
+                <wp:positionH relativeFrom="column">
+                  <wp:posOffset>4066540</wp:posOffset>
+                </wp:positionH>
+                <wp:positionV relativeFrom="paragraph">
+                  <wp:posOffset>470535</wp:posOffset>
+                </wp:positionV>
+                <wp:extent cx="571500" cy="0"/>
+                <wp:effectExtent l="25400" t="76200" r="0" b="101600"/>
+                <wp:wrapNone/>
+                <wp:docPr id="6" name="Connecteur droit avec flèche 6"/>
+                <wp:cNvGraphicFramePr/>
+                <a:graphic xmlns:a="http://schemas.openxmlformats.org/drawingml/2006/main">
+                  <a:graphicData uri="http://schemas.microsoft.com/office/word/2010/wordprocessingShape">
+                    <wps:wsp>
+                      <wps:cNvCnPr/>
+                      <wps:spPr>
+                        <a:xfrm flipH="1">
+                          <a:off x="0" y="0"/>
+                          <a:ext cx="571500" cy="0"/>
+                        </a:xfrm>
+                        <a:prstGeom prst="straightConnector1">
+                          <a:avLst/>
+                        </a:prstGeom>
+                        <a:ln>
+                          <a:tailEnd type="triangle"/>
+                        </a:ln>
+                      </wps:spPr>
+                      <wps:style>
+                        <a:lnRef idx="1">
+                          <a:schemeClr val="accent1"/>
+                        </a:lnRef>
+                        <a:fillRef idx="0">
+                          <a:schemeClr val="accent1"/>
+                        </a:fillRef>
+                        <a:effectRef idx="0">
+                          <a:schemeClr val="accent1"/>
+                        </a:effectRef>
+                        <a:fontRef idx="minor">
+                          <a:schemeClr val="tx1"/>
+                        </a:fontRef>
+                      </wps:style>
+                      <wps:bodyPr/>
+                    </wps:wsp>
+                  </a:graphicData>
+                </a:graphic>
+              </wp:anchor>
+            </w:drawing>
+          </mc:Choice>
+          <mc:Fallback>
+            <w:pict>
+              <v:shape w14:anchorId="021F3DDD" id="Connecteur_x0020_droit_x0020_avec_x0020_fl_x00e8_che_x0020_6" o:spid="_x0000_s1026" type="#_x0000_t32" style="position:absolute;margin-left:320.2pt;margin-top:37.05pt;width:45pt;height:0;flip:x;z-index:251664384;visibility:visible;mso-wrap-style:square;mso-wrap-distance-left:9pt;mso-wrap-distance-top:0;mso-wrap-distance-right:9pt;mso-wrap-distance-bottom:0;mso-position-horizontal:absolute;mso-position-horizontal-relative:text;mso-position-vertical:absolute;mso-position-vertical-relative:text" o:gfxdata="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" strokecolor="#5b9bd5 [3204]" strokeweight=".5pt">
+                <v:stroke endarrow="block" joinstyle="miter"/>
+              </v:shape>
+            </w:pict>
+          </mc:Fallback>
+        </mc:AlternateContent>
+      </w:r>
+      <w:r>
+        <w:rPr>
+          <w:noProof/>
+          <w:lang w:eastAsia="fr-FR"/>
+        </w:rPr>
+        <mc:AlternateContent>
+          <mc:Choice Requires="wps">
+            <w:drawing>
+              <wp:anchor distT="0" distB="0" distL="114300" distR="114300" simplePos="0" relativeHeight="251661312" behindDoc="0" locked="0" layoutInCell="1" allowOverlap="1" wp14:anchorId="31A6EA62" wp14:editId="0816AF46">
+                <wp:simplePos x="0" y="0"/>
+                <wp:positionH relativeFrom="column">
+                  <wp:posOffset>1776095</wp:posOffset>
+                </wp:positionH>
+                <wp:positionV relativeFrom="paragraph">
+                  <wp:posOffset>127000</wp:posOffset>
+                </wp:positionV>
+                <wp:extent cx="1943100" cy="1143000"/>
+                <wp:effectExtent l="0" t="0" r="38100" b="25400"/>
+                <wp:wrapThrough wrapText="bothSides">
+                  <wp:wrapPolygon edited="0">
+                    <wp:start x="0" y="0"/>
+                    <wp:lineTo x="0" y="21600"/>
+                    <wp:lineTo x="21741" y="21600"/>
+                    <wp:lineTo x="21741" y="0"/>
+                    <wp:lineTo x="0" y="0"/>
+                  </wp:wrapPolygon>
+                </wp:wrapThrough>
+                <wp:docPr id="3" name="Rectangle 3"/>
+                <wp:cNvGraphicFramePr/>
+                <a:graphic xmlns:a="http://schemas.openxmlformats.org/drawingml/2006/main">
+                  <a:graphicData uri="http://schemas.microsoft.com/office/word/2010/wordprocessingShape">
+                    <wps:wsp>
+                      <wps:cNvSpPr/>
+                      <wps:spPr>
+                        <a:xfrm>
+                          <a:off x="0" y="0"/>
+                          <a:ext cx="1943100" cy="1143000"/>
+                        </a:xfrm>
+                        <a:prstGeom prst="rect">
+                          <a:avLst/>
+                        </a:prstGeom>
+                        <a:solidFill>
+                          <a:schemeClr val="accent2">
+                            <a:lumMod val="60000"/>
+                            <a:lumOff val="40000"/>
+                          </a:schemeClr>
+                        </a:solidFill>
+                      </wps:spPr>
+                      <wps:style>
+                        <a:lnRef idx="2">
+                          <a:schemeClr val="accent1">
+                            <a:shade val="50000"/>
+                          </a:schemeClr>
+                        </a:lnRef>
+                        <a:fillRef idx="1">
+                          <a:schemeClr val="accent1"/>
+                        </a:fillRef>
+                        <a:effectRef idx="0">
+                          <a:schemeClr val="accent1"/>
+                        </a:effectRef>
+                        <a:fontRef idx="minor">
+                          <a:schemeClr val="lt1"/>
+                        </a:fontRef>
+                      </wps:style>
+                      <wps:bodyPr rot="0" spcFirstLastPara="0" vertOverflow="overflow" horzOverflow="overflow" vert="horz" wrap="square" lIns="91440" tIns="45720" rIns="91440" bIns="45720" numCol="1" spcCol="0" rtlCol="0" fromWordArt="0" anchor="ctr" anchorCtr="0" forceAA="0" compatLnSpc="1">
+                        <a:prstTxWarp prst="textNoShape">
+                          <a:avLst/>
+                        </a:prstTxWarp>
+                        <a:noAutofit/>
+                      </wps:bodyPr>
+                    </wps:wsp>
+                  </a:graphicData>
+                </a:graphic>
+              </wp:anchor>
+            </w:drawing>
+          </mc:Choice>
+          <mc:Fallback>
+            <w:pict>
+              <v:rect w14:anchorId="3311C2E4" id="Rectangle_x0020_3" o:spid="_x0000_s1026" style="position:absolute;margin-left:139.85pt;margin-top:10pt;width:153pt;height:90pt;z-index:251661312;visibility:visible;mso-wrap-style:square;mso-wrap-distance-left:9pt;mso-wrap-distance-top:0;mso-wrap-distance-right:9pt;mso-wrap-distance-bottom:0;mso-position-horizontal:absolute;mso-position-horizontal-relative:text;mso-position-vertical:absolute;mso-position-vertical-relative:text;v-text-anchor:middle" o:gfxdata="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" fillcolor="#f4b083 [1941]" strokecolor="#1f4d78 [1604]" strokeweight="1pt">
+                <w10:wrap type="through"/>
+              </v:rect>
+            </w:pict>
+          </mc:Fallback>
+        </mc:AlternateContent>
+      </w:r>
+      <w:r>
+        <w:rPr>
+          <w:noProof/>
+          <w:lang w:eastAsia="fr-FR"/>
+        </w:rPr>
+        <mc:AlternateContent>
+          <mc:Choice Requires="wps">
+            <w:drawing>
+              <wp:anchor distT="0" distB="0" distL="114300" distR="114300" simplePos="0" relativeHeight="251659264" behindDoc="0" locked="0" layoutInCell="1" allowOverlap="1" wp14:anchorId="7A618756" wp14:editId="23F90731">
+                <wp:simplePos x="0" y="0"/>
+                <wp:positionH relativeFrom="column">
+                  <wp:posOffset>1437640</wp:posOffset>
+                </wp:positionH>
+                <wp:positionV relativeFrom="paragraph">
+                  <wp:posOffset>356235</wp:posOffset>
+                </wp:positionV>
+                <wp:extent cx="1943100" cy="1143000"/>
+                <wp:effectExtent l="0" t="0" r="38100" b="25400"/>
+                <wp:wrapThrough wrapText="bothSides">
+                  <wp:wrapPolygon edited="0">
+                    <wp:start x="0" y="0"/>
+                    <wp:lineTo x="0" y="21600"/>
+                    <wp:lineTo x="21741" y="21600"/>
+                    <wp:lineTo x="21741" y="0"/>
+                    <wp:lineTo x="0" y="0"/>
+                  </wp:wrapPolygon>
+                </wp:wrapThrough>
+                <wp:docPr id="2" name="Rectangle 2"/>
+                <wp:cNvGraphicFramePr/>
+                <a:graphic xmlns:a="http://schemas.openxmlformats.org/drawingml/2006/main">
+                  <a:graphicData uri="http://schemas.microsoft.com/office/word/2010/wordprocessingShape">
+                    <wps:wsp>
+                      <wps:cNvSpPr/>
+                      <wps:spPr>
+                        <a:xfrm>
+                          <a:off x="0" y="0"/>
+                          <a:ext cx="1943100" cy="1143000"/>
+                        </a:xfrm>
+                        <a:prstGeom prst="rect">
+                          <a:avLst/>
+                        </a:prstGeom>
+                      </wps:spPr>
+                      <wps:style>
+                        <a:lnRef idx="2">
+                          <a:schemeClr val="accent1">
+                            <a:shade val="50000"/>
+                          </a:schemeClr>
+                        </a:lnRef>
+                        <a:fillRef idx="1">
+                          <a:schemeClr val="accent1"/>
+                        </a:fillRef>
+                        <a:effectRef idx="0">
+                          <a:schemeClr val="accent1"/>
+                        </a:effectRef>
+                        <a:fontRef idx="minor">
+                          <a:schemeClr val="lt1"/>
+                        </a:fontRef>
+                      </wps:style>
+                      <wps:bodyPr rot="0" spcFirstLastPara="0" vertOverflow="overflow" horzOverflow="overflow" vert="horz" wrap="square" lIns="91440" tIns="45720" rIns="91440" bIns="45720" numCol="1" spcCol="0" rtlCol="0" fromWordArt="0" anchor="ctr" anchorCtr="0" forceAA="0" compatLnSpc="1">
+                        <a:prstTxWarp prst="textNoShape">
+                          <a:avLst/>
+                        </a:prstTxWarp>
+                        <a:noAutofit/>
+                      </wps:bodyPr>
+                    </wps:wsp>
+                  </a:graphicData>
+                </a:graphic>
+              </wp:anchor>
+            </w:drawing>
+          </mc:Choice>
+          <mc:Fallback>
+            <w:pict>
+              <v:rect w14:anchorId="33B160F2" id="Rectangle_x0020_2" o:spid="_x0000_s1026" style="position:absolute;margin-left:113.2pt;margin-top:28.05pt;width:153pt;height:90pt;z-index:251659264;visibility:visible;mso-wrap-style:square;mso-wrap-distance-left:9pt;mso-wrap-distance-top:0;mso-wrap-distance-right:9pt;mso-wrap-distance-bottom:0;mso-position-horizontal:absolute;mso-position-horizontal-relative:text;mso-position-vertical:absolute;mso-position-vertical-relative:text;v-text-anchor:middle" o:gfxdata="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" fillcolor="#5b9bd5 [3204]" strokecolor="#1f4d78 [1604]" strokeweight="1pt">
+                <w10:wrap type="through"/>
+              </v:rect>
+            </w:pict>
+          </mc:Fallback>
+        </mc:AlternateContent>
       </w:r>
     </w:p>
     <w:sectPr>
@@ -2987,6 +3915,23 @@
       <w:color w:val="2E74B5" w:themeColor="accent1" w:themeShade="BF"/>
     </w:rPr>
   </w:style>
+  <w:style w:type="paragraph" w:styleId="Normalweb">
+    <w:name w:val="Normal (Web)"/>
+    <w:basedOn w:val="Normal"/>
+    <w:uiPriority w:val="99"/>
+    <w:semiHidden/>
+    <w:unhideWhenUsed/>
+    <w:rsid w:val="006660BD"/>
+    <w:pPr>
+      <w:spacing w:before="100" w:beforeAutospacing="1" w:after="100" w:afterAutospacing="1" w:line="240" w:lineRule="auto"/>
+      <w:ind w:firstLine="0"/>
+      <w:jc w:val="left"/>
+    </w:pPr>
+    <w:rPr>
+      <w:rFonts w:ascii="Times New Roman" w:hAnsi="Times New Roman" w:cs="Times New Roman"/>
+      <w:lang w:eastAsia="fr-FR"/>
+    </w:rPr>
+  </w:style>
 </w:styles>
 </file>
 
@@ -3256,7 +4201,7 @@
 </file>
 
 <file path=customXml/itemProps1.xml><?xml version="1.0" encoding="utf-8"?>
-<ds:datastoreItem xmlns:ds="http://schemas.openxmlformats.org/officeDocument/2006/customXml" ds:itemID="{0FDE9D09-0158-DB4D-BB1F-9411D4DAC29C}">
+<ds:datastoreItem xmlns:ds="http://schemas.openxmlformats.org/officeDocument/2006/customXml" ds:itemID="{CFED160F-66E7-0E46-812F-44112053B37D}">
   <ds:schemaRefs>
     <ds:schemaRef ds:uri="http://schemas.openxmlformats.org/officeDocument/2006/bibliography"/>
   </ds:schemaRefs>

</xml_diff>